<commit_message>
Dodanie kolejnej iteracji projektu
</commit_message>
<xml_diff>
--- a/IO_projekt.docx
+++ b/IO_projekt.docx
@@ -1,6 +1,6 @@
 
 <file path=word/document.xml><?xml version="1.0" encoding="utf-8"?>
-<w:document xmlns:wpc="http://schemas.microsoft.com/office/word/2010/wordprocessingCanvas" xmlns:cx="http://schemas.microsoft.com/office/drawing/2014/chartex" xmlns:cx1="http://schemas.microsoft.com/office/drawing/2015/9/8/chartex" xmlns:cx2="http://schemas.microsoft.com/office/drawing/2015/10/21/chartex" xmlns:cx3="http://schemas.microsoft.com/office/drawing/2016/5/9/chartex" xmlns:cx4="http://schemas.microsoft.com/office/drawing/2016/5/10/chartex" xmlns:cx5="http://schemas.microsoft.com/office/drawing/2016/5/11/chartex" xmlns:cx6="http://schemas.microsoft.com/office/drawing/2016/5/12/chartex" xmlns:cx7="http://schemas.microsoft.com/office/drawing/2016/5/13/chartex" xmlns:cx8="http://schemas.microsoft.com/office/drawing/2016/5/14/chartex" xmlns:mc="http://schemas.openxmlformats.org/markup-compatibility/2006" xmlns:aink="http://schemas.microsoft.com/office/drawing/2016/ink" xmlns:am3d="http://schemas.microsoft.com/office/drawing/2017/model3d" xmlns:o="urn:schemas-microsoft-com:office:office" xmlns:oel="http://schemas.microsoft.com/office/2019/extlst" xmlns:r="http://schemas.openxmlformats.org/officeDocument/2006/relationships" xmlns:m="http://schemas.openxmlformats.org/officeDocument/2006/math" xmlns:v="urn:schemas-microsoft-com:vml" xmlns:wp14="http://schemas.microsoft.com/office/word/2010/wordprocessingDrawing" xmlns:wp="http://schemas.openxmlformats.org/drawingml/2006/wordprocessingDrawing" xmlns:w10="urn:schemas-microsoft-com:office:word" xmlns:w="http://schemas.openxmlformats.org/wordprocessingml/2006/main" xmlns:w14="http://schemas.microsoft.com/office/word/2010/wordml" xmlns:w15="http://schemas.microsoft.com/office/word/2012/wordml" xmlns:w16cex="http://schemas.microsoft.com/office/word/2018/wordml/cex" xmlns:w16cid="http://schemas.microsoft.com/office/word/2016/wordml/cid" xmlns:w16="http://schemas.microsoft.com/office/word/2018/wordml" xmlns:w16du="http://schemas.microsoft.com/office/word/2023/wordml/word16du" xmlns:w16sdtdh="http://schemas.microsoft.com/office/word/2020/wordml/sdtdatahash" xmlns:w16se="http://schemas.microsoft.com/office/word/2015/wordml/symex" xmlns:wpg="http://schemas.microsoft.com/office/word/2010/wordprocessingGroup" xmlns:wpi="http://schemas.microsoft.com/office/word/2010/wordprocessingInk" xmlns:wne="http://schemas.microsoft.com/office/word/2006/wordml" xmlns:wps="http://schemas.microsoft.com/office/word/2010/wordprocessingShape" mc:Ignorable="w14 w15 w16se w16cid w16 w16cex w16sdtdh wp14">
+<w:document xmlns:wpc="http://schemas.microsoft.com/office/word/2010/wordprocessingCanvas" xmlns:cx="http://schemas.microsoft.com/office/drawing/2014/chartex" xmlns:cx1="http://schemas.microsoft.com/office/drawing/2015/9/8/chartex" xmlns:cx2="http://schemas.microsoft.com/office/drawing/2015/10/21/chartex" xmlns:cx3="http://schemas.microsoft.com/office/drawing/2016/5/9/chartex" xmlns:cx4="http://schemas.microsoft.com/office/drawing/2016/5/10/chartex" xmlns:cx5="http://schemas.microsoft.com/office/drawing/2016/5/11/chartex" xmlns:cx6="http://schemas.microsoft.com/office/drawing/2016/5/12/chartex" xmlns:cx7="http://schemas.microsoft.com/office/drawing/2016/5/13/chartex" xmlns:cx8="http://schemas.microsoft.com/office/drawing/2016/5/14/chartex" xmlns:mc="http://schemas.openxmlformats.org/markup-compatibility/2006" xmlns:aink="http://schemas.microsoft.com/office/drawing/2016/ink" xmlns:am3d="http://schemas.microsoft.com/office/drawing/2017/model3d" xmlns:o="urn:schemas-microsoft-com:office:office" xmlns:oel="http://schemas.microsoft.com/office/2019/extlst" xmlns:r="http://schemas.openxmlformats.org/officeDocument/2006/relationships" xmlns:m="http://schemas.openxmlformats.org/officeDocument/2006/math" xmlns:v="urn:schemas-microsoft-com:vml" xmlns:wp14="http://schemas.microsoft.com/office/word/2010/wordprocessingDrawing" xmlns:wp="http://schemas.openxmlformats.org/drawingml/2006/wordprocessingDrawing" xmlns:w10="urn:schemas-microsoft-com:office:word" xmlns:w="http://schemas.openxmlformats.org/wordprocessingml/2006/main" xmlns:w14="http://schemas.microsoft.com/office/word/2010/wordml" xmlns:w15="http://schemas.microsoft.com/office/word/2012/wordml" xmlns:w16cex="http://schemas.microsoft.com/office/word/2018/wordml/cex" xmlns:w16cid="http://schemas.microsoft.com/office/word/2016/wordml/cid" xmlns:w16="http://schemas.microsoft.com/office/word/2018/wordml" xmlns:w16sdtdh="http://schemas.microsoft.com/office/word/2020/wordml/sdtdatahash" xmlns:w16se="http://schemas.microsoft.com/office/word/2015/wordml/symex" xmlns:wpg="http://schemas.microsoft.com/office/word/2010/wordprocessingGroup" xmlns:wpi="http://schemas.microsoft.com/office/word/2010/wordprocessingInk" xmlns:wne="http://schemas.microsoft.com/office/word/2006/wordml" xmlns:wps="http://schemas.microsoft.com/office/word/2010/wordprocessingShape" mc:Ignorable="w14 w15 w16se w16cid w16 w16cex w16sdtdh wp14">
   <w:body>
     <w:p>
       <w:pPr>
@@ -3557,6 +3557,493 @@
         <w:t xml:space="preserve"> </w:t>
       </w:r>
     </w:p>
+    <w:p>
+      <w:r>
+        <w:br w:type="page"/>
+      </w:r>
+    </w:p>
+    <w:p>
+      <w:pPr>
+        <w:pStyle w:val="Akapitzlist"/>
+        <w:numPr>
+          <w:ilvl w:val="0"/>
+          <w:numId w:val="1"/>
+        </w:numPr>
+        <w:rPr>
+          <w:rStyle w:val="normaltextrun"/>
+        </w:rPr>
+      </w:pPr>
+      <w:r>
+        <w:rPr>
+          <w:rStyle w:val="normaltextrun"/>
+          <w:rFonts w:ascii="Calibri" w:hAnsi="Calibri" w:cs="Calibri"/>
+          <w:color w:val="000000"/>
+          <w:bdr w:val="none" w:sz="0" w:space="0" w:color="auto" w:frame="1"/>
+        </w:rPr>
+        <w:lastRenderedPageBreak/>
+        <w:t>D</w:t>
+      </w:r>
+      <w:r>
+        <w:rPr>
+          <w:rStyle w:val="normaltextrun"/>
+          <w:rFonts w:ascii="Calibri" w:hAnsi="Calibri" w:cs="Calibri"/>
+          <w:color w:val="000000"/>
+          <w:bdr w:val="none" w:sz="0" w:space="0" w:color="auto" w:frame="1"/>
+        </w:rPr>
+        <w:t>iagramy sekwencji opisujące metody „wewnętrzne”</w:t>
+      </w:r>
+    </w:p>
+    <w:p>
+      <w:pPr>
+        <w:pStyle w:val="Akapitzlist"/>
+        <w:numPr>
+          <w:ilvl w:val="1"/>
+          <w:numId w:val="1"/>
+        </w:numPr>
+        <w:rPr>
+          <w:rStyle w:val="normaltextrun"/>
+        </w:rPr>
+      </w:pPr>
+      <w:r>
+        <w:rPr>
+          <w:rStyle w:val="normaltextrun"/>
+          <w:rFonts w:ascii="Calibri" w:hAnsi="Calibri" w:cs="Calibri"/>
+          <w:noProof/>
+          <w:color w:val="000000"/>
+          <w:bdr w:val="none" w:sz="0" w:space="0" w:color="auto" w:frame="1"/>
+        </w:rPr>
+        <w:drawing>
+          <wp:anchor distT="0" distB="0" distL="114300" distR="114300" simplePos="0" relativeHeight="251663360" behindDoc="1" locked="0" layoutInCell="1" allowOverlap="1" wp14:anchorId="798D0456" wp14:editId="6BE08D92">
+            <wp:simplePos x="0" y="0"/>
+            <wp:positionH relativeFrom="margin">
+              <wp:align>center</wp:align>
+            </wp:positionH>
+            <wp:positionV relativeFrom="paragraph">
+              <wp:posOffset>176586</wp:posOffset>
+            </wp:positionV>
+            <wp:extent cx="5760720" cy="2918460"/>
+            <wp:effectExtent l="0" t="0" r="0" b="0"/>
+            <wp:wrapTight wrapText="bothSides">
+              <wp:wrapPolygon edited="0">
+                <wp:start x="71" y="141"/>
+                <wp:lineTo x="71" y="21290"/>
+                <wp:lineTo x="21429" y="21290"/>
+                <wp:lineTo x="21429" y="141"/>
+                <wp:lineTo x="71" y="141"/>
+              </wp:wrapPolygon>
+            </wp:wrapTight>
+            <wp:docPr id="778454982" name="Obraz 1" descr="Obraz zawierający tekst, diagram, zrzut ekranu, linia&#10;&#10;Opis wygenerowany automatycznie"/>
+            <wp:cNvGraphicFramePr>
+              <a:graphicFrameLocks xmlns:a="http://schemas.openxmlformats.org/drawingml/2006/main" noChangeAspect="1"/>
+            </wp:cNvGraphicFramePr>
+            <a:graphic xmlns:a="http://schemas.openxmlformats.org/drawingml/2006/main">
+              <a:graphicData uri="http://schemas.openxmlformats.org/drawingml/2006/picture">
+                <pic:pic xmlns:pic="http://schemas.openxmlformats.org/drawingml/2006/picture">
+                  <pic:nvPicPr>
+                    <pic:cNvPr id="778454982" name="Obraz 1" descr="Obraz zawierający tekst, diagram, zrzut ekranu, linia&#10;&#10;Opis wygenerowany automatycznie"/>
+                    <pic:cNvPicPr>
+                      <a:picLocks noChangeAspect="1" noChangeArrowheads="1"/>
+                    </pic:cNvPicPr>
+                  </pic:nvPicPr>
+                  <pic:blipFill>
+                    <a:blip r:embed="rId10" cstate="print">
+                      <a:extLst>
+                        <a:ext uri="{28A0092B-C50C-407E-A947-70E740481C1C}">
+                          <a14:useLocalDpi xmlns:a14="http://schemas.microsoft.com/office/drawing/2010/main" val="0"/>
+                        </a:ext>
+                      </a:extLst>
+                    </a:blip>
+                    <a:srcRect/>
+                    <a:stretch>
+                      <a:fillRect/>
+                    </a:stretch>
+                  </pic:blipFill>
+                  <pic:spPr bwMode="auto">
+                    <a:xfrm>
+                      <a:off x="0" y="0"/>
+                      <a:ext cx="5760720" cy="2918460"/>
+                    </a:xfrm>
+                    <a:prstGeom prst="rect">
+                      <a:avLst/>
+                    </a:prstGeom>
+                    <a:noFill/>
+                    <a:ln>
+                      <a:noFill/>
+                    </a:ln>
+                  </pic:spPr>
+                </pic:pic>
+              </a:graphicData>
+            </a:graphic>
+          </wp:anchor>
+        </w:drawing>
+      </w:r>
+      <w:r>
+        <w:rPr>
+          <w:rStyle w:val="normaltextrun"/>
+          <w:rFonts w:ascii="Calibri" w:hAnsi="Calibri" w:cs="Calibri"/>
+          <w:color w:val="000000"/>
+          <w:bdr w:val="none" w:sz="0" w:space="0" w:color="auto" w:frame="1"/>
+        </w:rPr>
+        <w:t>Pierwszy diagram</w:t>
+      </w:r>
+      <w:r>
+        <w:rPr>
+          <w:rStyle w:val="normaltextrun"/>
+          <w:rFonts w:ascii="Calibri" w:hAnsi="Calibri" w:cs="Calibri"/>
+          <w:color w:val="000000"/>
+          <w:bdr w:val="none" w:sz="0" w:space="0" w:color="auto" w:frame="1"/>
+        </w:rPr>
+        <w:t xml:space="preserve">. Wyświetlanie planu </w:t>
+      </w:r>
+      <w:r>
+        <w:rPr>
+          <w:rStyle w:val="normaltextrun"/>
+          <w:rFonts w:ascii="Calibri" w:hAnsi="Calibri" w:cs="Calibri"/>
+          <w:color w:val="000000"/>
+          <w:bdr w:val="none" w:sz="0" w:space="0" w:color="auto" w:frame="1"/>
+        </w:rPr>
+        <w:t>operacji</w:t>
+      </w:r>
+      <w:r>
+        <w:rPr>
+          <w:rStyle w:val="normaltextrun"/>
+          <w:rFonts w:ascii="Calibri" w:hAnsi="Calibri" w:cs="Calibri"/>
+          <w:color w:val="000000"/>
+          <w:bdr w:val="none" w:sz="0" w:space="0" w:color="auto" w:frame="1"/>
+        </w:rPr>
+        <w:t>.</w:t>
+      </w:r>
+      <w:r>
+        <w:rPr>
+          <w:rStyle w:val="normaltextrun"/>
+          <w:rFonts w:ascii="Calibri" w:hAnsi="Calibri" w:cs="Calibri"/>
+          <w:color w:val="000000"/>
+          <w:bdr w:val="none" w:sz="0" w:space="0" w:color="auto" w:frame="1"/>
+        </w:rPr>
+        <w:t xml:space="preserve"> </w:t>
+      </w:r>
+    </w:p>
+    <w:p>
+      <w:pPr>
+        <w:pStyle w:val="Akapitzlist"/>
+        <w:numPr>
+          <w:ilvl w:val="1"/>
+          <w:numId w:val="1"/>
+        </w:numPr>
+        <w:rPr>
+          <w:rStyle w:val="normaltextrun"/>
+          <w:rFonts w:ascii="Calibri" w:hAnsi="Calibri" w:cs="Calibri"/>
+          <w:color w:val="000000"/>
+          <w:bdr w:val="none" w:sz="0" w:space="0" w:color="auto" w:frame="1"/>
+        </w:rPr>
+      </w:pPr>
+      <w:r>
+        <w:rPr>
+          <w:rStyle w:val="normaltextrun"/>
+          <w:rFonts w:ascii="Calibri" w:hAnsi="Calibri" w:cs="Calibri"/>
+          <w:noProof/>
+          <w:color w:val="000000"/>
+          <w:bdr w:val="none" w:sz="0" w:space="0" w:color="auto" w:frame="1"/>
+        </w:rPr>
+        <w:drawing>
+          <wp:anchor distT="0" distB="0" distL="114300" distR="114300" simplePos="0" relativeHeight="251664384" behindDoc="1" locked="0" layoutInCell="1" allowOverlap="1" wp14:anchorId="739B4B9F" wp14:editId="12791172">
+            <wp:simplePos x="0" y="0"/>
+            <wp:positionH relativeFrom="margin">
+              <wp:align>right</wp:align>
+            </wp:positionH>
+            <wp:positionV relativeFrom="paragraph">
+              <wp:posOffset>3238040</wp:posOffset>
+            </wp:positionV>
+            <wp:extent cx="5760720" cy="3961130"/>
+            <wp:effectExtent l="0" t="0" r="0" b="0"/>
+            <wp:wrapTight wrapText="bothSides">
+              <wp:wrapPolygon edited="0">
+                <wp:start x="71" y="104"/>
+                <wp:lineTo x="71" y="21399"/>
+                <wp:lineTo x="21429" y="21399"/>
+                <wp:lineTo x="21429" y="104"/>
+                <wp:lineTo x="71" y="104"/>
+              </wp:wrapPolygon>
+            </wp:wrapTight>
+            <wp:docPr id="1918306852" name="Obraz 2" descr="Obraz zawierający tekst, diagram, linia, zrzut ekranu&#10;&#10;Opis wygenerowany automatycznie"/>
+            <wp:cNvGraphicFramePr>
+              <a:graphicFrameLocks xmlns:a="http://schemas.openxmlformats.org/drawingml/2006/main" noChangeAspect="1"/>
+            </wp:cNvGraphicFramePr>
+            <a:graphic xmlns:a="http://schemas.openxmlformats.org/drawingml/2006/main">
+              <a:graphicData uri="http://schemas.openxmlformats.org/drawingml/2006/picture">
+                <pic:pic xmlns:pic="http://schemas.openxmlformats.org/drawingml/2006/picture">
+                  <pic:nvPicPr>
+                    <pic:cNvPr id="1918306852" name="Obraz 2" descr="Obraz zawierający tekst, diagram, linia, zrzut ekranu&#10;&#10;Opis wygenerowany automatycznie"/>
+                    <pic:cNvPicPr>
+                      <a:picLocks noChangeAspect="1" noChangeArrowheads="1"/>
+                    </pic:cNvPicPr>
+                  </pic:nvPicPr>
+                  <pic:blipFill>
+                    <a:blip r:embed="rId11" cstate="print">
+                      <a:extLst>
+                        <a:ext uri="{28A0092B-C50C-407E-A947-70E740481C1C}">
+                          <a14:useLocalDpi xmlns:a14="http://schemas.microsoft.com/office/drawing/2010/main" val="0"/>
+                        </a:ext>
+                      </a:extLst>
+                    </a:blip>
+                    <a:srcRect/>
+                    <a:stretch>
+                      <a:fillRect/>
+                    </a:stretch>
+                  </pic:blipFill>
+                  <pic:spPr bwMode="auto">
+                    <a:xfrm>
+                      <a:off x="0" y="0"/>
+                      <a:ext cx="5760720" cy="3961130"/>
+                    </a:xfrm>
+                    <a:prstGeom prst="rect">
+                      <a:avLst/>
+                    </a:prstGeom>
+                    <a:noFill/>
+                    <a:ln>
+                      <a:noFill/>
+                    </a:ln>
+                  </pic:spPr>
+                </pic:pic>
+              </a:graphicData>
+            </a:graphic>
+          </wp:anchor>
+        </w:drawing>
+      </w:r>
+      <w:r>
+        <w:rPr>
+          <w:rStyle w:val="normaltextrun"/>
+          <w:rFonts w:ascii="Calibri" w:hAnsi="Calibri" w:cs="Calibri"/>
+          <w:color w:val="000000"/>
+          <w:bdr w:val="none" w:sz="0" w:space="0" w:color="auto" w:frame="1"/>
+        </w:rPr>
+        <w:t>Drugi diagram. Edycja planu dyżurów.</w:t>
+      </w:r>
+      <w:r>
+        <w:rPr>
+          <w:rStyle w:val="normaltextrun"/>
+          <w:rFonts w:ascii="Calibri" w:hAnsi="Calibri" w:cs="Calibri"/>
+          <w:color w:val="000000"/>
+          <w:bdr w:val="none" w:sz="0" w:space="0" w:color="auto" w:frame="1"/>
+        </w:rPr>
+        <w:t xml:space="preserve"> </w:t>
+      </w:r>
+    </w:p>
+    <w:p>
+      <w:pPr>
+        <w:rPr>
+          <w:rStyle w:val="normaltextrun"/>
+          <w:rFonts w:ascii="Calibri" w:hAnsi="Calibri" w:cs="Calibri"/>
+          <w:color w:val="000000"/>
+          <w:bdr w:val="none" w:sz="0" w:space="0" w:color="auto" w:frame="1"/>
+        </w:rPr>
+      </w:pPr>
+      <w:r>
+        <w:rPr>
+          <w:rStyle w:val="normaltextrun"/>
+          <w:rFonts w:ascii="Calibri" w:hAnsi="Calibri" w:cs="Calibri"/>
+          <w:color w:val="000000"/>
+          <w:bdr w:val="none" w:sz="0" w:space="0" w:color="auto" w:frame="1"/>
+        </w:rPr>
+        <w:br w:type="page"/>
+      </w:r>
+    </w:p>
+    <w:p>
+      <w:pPr>
+        <w:pStyle w:val="Akapitzlist"/>
+        <w:numPr>
+          <w:ilvl w:val="0"/>
+          <w:numId w:val="1"/>
+        </w:numPr>
+      </w:pPr>
+      <w:r>
+        <w:lastRenderedPageBreak/>
+        <w:t>Diagram stanów</w:t>
+      </w:r>
+    </w:p>
+    <w:p>
+      <w:pPr>
+        <w:pStyle w:val="Akapitzlist"/>
+        <w:numPr>
+          <w:ilvl w:val="1"/>
+          <w:numId w:val="1"/>
+        </w:numPr>
+      </w:pPr>
+      <w:r>
+        <w:rPr>
+          <w:noProof/>
+        </w:rPr>
+        <w:drawing>
+          <wp:anchor distT="0" distB="0" distL="114300" distR="114300" simplePos="0" relativeHeight="251665408" behindDoc="1" locked="0" layoutInCell="1" allowOverlap="1" wp14:anchorId="58522B0A" wp14:editId="7D78BCF5">
+            <wp:simplePos x="0" y="0"/>
+            <wp:positionH relativeFrom="margin">
+              <wp:align>center</wp:align>
+            </wp:positionH>
+            <wp:positionV relativeFrom="paragraph">
+              <wp:posOffset>186690</wp:posOffset>
+            </wp:positionV>
+            <wp:extent cx="5211445" cy="3861435"/>
+            <wp:effectExtent l="0" t="0" r="0" b="5715"/>
+            <wp:wrapTight wrapText="bothSides">
+              <wp:wrapPolygon edited="0">
+                <wp:start x="0" y="0"/>
+                <wp:lineTo x="0" y="21525"/>
+                <wp:lineTo x="21476" y="21525"/>
+                <wp:lineTo x="21476" y="0"/>
+                <wp:lineTo x="0" y="0"/>
+              </wp:wrapPolygon>
+            </wp:wrapTight>
+            <wp:docPr id="347199952" name="Obraz 5" descr="Obraz zawierający tekst, zrzut ekranu, diagram, linia&#10;&#10;Opis wygenerowany automatycznie"/>
+            <wp:cNvGraphicFramePr>
+              <a:graphicFrameLocks xmlns:a="http://schemas.openxmlformats.org/drawingml/2006/main" noChangeAspect="1"/>
+            </wp:cNvGraphicFramePr>
+            <a:graphic xmlns:a="http://schemas.openxmlformats.org/drawingml/2006/main">
+              <a:graphicData uri="http://schemas.openxmlformats.org/drawingml/2006/picture">
+                <pic:pic xmlns:pic="http://schemas.openxmlformats.org/drawingml/2006/picture">
+                  <pic:nvPicPr>
+                    <pic:cNvPr id="347199952" name="Obraz 5" descr="Obraz zawierający tekst, zrzut ekranu, diagram, linia&#10;&#10;Opis wygenerowany automatycznie"/>
+                    <pic:cNvPicPr>
+                      <a:picLocks noChangeAspect="1" noChangeArrowheads="1"/>
+                    </pic:cNvPicPr>
+                  </pic:nvPicPr>
+                  <pic:blipFill>
+                    <a:blip r:embed="rId12" cstate="print">
+                      <a:extLst>
+                        <a:ext uri="{28A0092B-C50C-407E-A947-70E740481C1C}">
+                          <a14:useLocalDpi xmlns:a14="http://schemas.microsoft.com/office/drawing/2010/main" val="0"/>
+                        </a:ext>
+                      </a:extLst>
+                    </a:blip>
+                    <a:srcRect/>
+                    <a:stretch>
+                      <a:fillRect/>
+                    </a:stretch>
+                  </pic:blipFill>
+                  <pic:spPr bwMode="auto">
+                    <a:xfrm>
+                      <a:off x="0" y="0"/>
+                      <a:ext cx="5211445" cy="3861435"/>
+                    </a:xfrm>
+                    <a:prstGeom prst="rect">
+                      <a:avLst/>
+                    </a:prstGeom>
+                    <a:noFill/>
+                    <a:ln>
+                      <a:noFill/>
+                    </a:ln>
+                  </pic:spPr>
+                </pic:pic>
+              </a:graphicData>
+            </a:graphic>
+            <wp14:sizeRelH relativeFrom="margin">
+              <wp14:pctWidth>0</wp14:pctWidth>
+            </wp14:sizeRelH>
+            <wp14:sizeRelV relativeFrom="margin">
+              <wp14:pctHeight>0</wp14:pctHeight>
+            </wp14:sizeRelV>
+          </wp:anchor>
+        </w:drawing>
+      </w:r>
+      <w:r>
+        <w:t>Pierwszy diagram. Stan wizyty.</w:t>
+      </w:r>
+      <w:r>
+        <w:t xml:space="preserve"> </w:t>
+      </w:r>
+    </w:p>
+    <w:p>
+      <w:pPr>
+        <w:pStyle w:val="Akapitzlist"/>
+        <w:numPr>
+          <w:ilvl w:val="1"/>
+          <w:numId w:val="1"/>
+        </w:numPr>
+      </w:pPr>
+      <w:r>
+        <w:rPr>
+          <w:noProof/>
+        </w:rPr>
+        <w:drawing>
+          <wp:anchor distT="0" distB="0" distL="114300" distR="114300" simplePos="0" relativeHeight="251666432" behindDoc="1" locked="0" layoutInCell="1" allowOverlap="1" wp14:anchorId="6180FA2A" wp14:editId="37424B81">
+            <wp:simplePos x="0" y="0"/>
+            <wp:positionH relativeFrom="margin">
+              <wp:align>center</wp:align>
+            </wp:positionH>
+            <wp:positionV relativeFrom="paragraph">
+              <wp:posOffset>4167952</wp:posOffset>
+            </wp:positionV>
+            <wp:extent cx="5195570" cy="4067175"/>
+            <wp:effectExtent l="0" t="0" r="0" b="9525"/>
+            <wp:wrapTight wrapText="bothSides">
+              <wp:wrapPolygon edited="0">
+                <wp:start x="79" y="0"/>
+                <wp:lineTo x="79" y="21549"/>
+                <wp:lineTo x="21463" y="21549"/>
+                <wp:lineTo x="21463" y="0"/>
+                <wp:lineTo x="79" y="0"/>
+              </wp:wrapPolygon>
+            </wp:wrapTight>
+            <wp:docPr id="618342250" name="Obraz 6" descr="Obraz zawierający tekst, zrzut ekranu, diagram, linia&#10;&#10;Opis wygenerowany automatycznie"/>
+            <wp:cNvGraphicFramePr>
+              <a:graphicFrameLocks xmlns:a="http://schemas.openxmlformats.org/drawingml/2006/main" noChangeAspect="1"/>
+            </wp:cNvGraphicFramePr>
+            <a:graphic xmlns:a="http://schemas.openxmlformats.org/drawingml/2006/main">
+              <a:graphicData uri="http://schemas.openxmlformats.org/drawingml/2006/picture">
+                <pic:pic xmlns:pic="http://schemas.openxmlformats.org/drawingml/2006/picture">
+                  <pic:nvPicPr>
+                    <pic:cNvPr id="618342250" name="Obraz 6" descr="Obraz zawierający tekst, zrzut ekranu, diagram, linia&#10;&#10;Opis wygenerowany automatycznie"/>
+                    <pic:cNvPicPr>
+                      <a:picLocks noChangeAspect="1" noChangeArrowheads="1"/>
+                    </pic:cNvPicPr>
+                  </pic:nvPicPr>
+                  <pic:blipFill>
+                    <a:blip r:embed="rId13" cstate="print">
+                      <a:extLst>
+                        <a:ext uri="{28A0092B-C50C-407E-A947-70E740481C1C}">
+                          <a14:useLocalDpi xmlns:a14="http://schemas.microsoft.com/office/drawing/2010/main" val="0"/>
+                        </a:ext>
+                      </a:extLst>
+                    </a:blip>
+                    <a:srcRect/>
+                    <a:stretch>
+                      <a:fillRect/>
+                    </a:stretch>
+                  </pic:blipFill>
+                  <pic:spPr bwMode="auto">
+                    <a:xfrm>
+                      <a:off x="0" y="0"/>
+                      <a:ext cx="5195570" cy="4067175"/>
+                    </a:xfrm>
+                    <a:prstGeom prst="rect">
+                      <a:avLst/>
+                    </a:prstGeom>
+                    <a:noFill/>
+                    <a:ln>
+                      <a:noFill/>
+                    </a:ln>
+                  </pic:spPr>
+                </pic:pic>
+              </a:graphicData>
+            </a:graphic>
+            <wp14:sizeRelH relativeFrom="margin">
+              <wp14:pctWidth>0</wp14:pctWidth>
+            </wp14:sizeRelH>
+            <wp14:sizeRelV relativeFrom="margin">
+              <wp14:pctHeight>0</wp14:pctHeight>
+            </wp14:sizeRelV>
+          </wp:anchor>
+        </w:drawing>
+      </w:r>
+      <w:r>
+        <w:t>Drugi diagram.</w:t>
+      </w:r>
+      <w:r>
+        <w:t xml:space="preserve"> Stan recepty.</w:t>
+      </w:r>
+      <w:r>
+        <w:t xml:space="preserve"> </w:t>
+      </w:r>
+    </w:p>
     <w:sectPr>
       <w:pgSz w:w="11906" w:h="16838"/>
       <w:pgMar w:top="1417" w:right="1417" w:bottom="1417" w:left="1417" w:header="708" w:footer="708" w:gutter="0"/>
@@ -3568,7 +4055,7 @@
 </file>
 
 <file path=word/numbering.xml><?xml version="1.0" encoding="utf-8"?>
-<w:numbering xmlns:wpc="http://schemas.microsoft.com/office/word/2010/wordprocessingCanvas" xmlns:cx="http://schemas.microsoft.com/office/drawing/2014/chartex" xmlns:cx1="http://schemas.microsoft.com/office/drawing/2015/9/8/chartex" xmlns:cx2="http://schemas.microsoft.com/office/drawing/2015/10/21/chartex" xmlns:cx3="http://schemas.microsoft.com/office/drawing/2016/5/9/chartex" xmlns:cx4="http://schemas.microsoft.com/office/drawing/2016/5/10/chartex" xmlns:cx5="http://schemas.microsoft.com/office/drawing/2016/5/11/chartex" xmlns:cx6="http://schemas.microsoft.com/office/drawing/2016/5/12/chartex" xmlns:cx7="http://schemas.microsoft.com/office/drawing/2016/5/13/chartex" xmlns:cx8="http://schemas.microsoft.com/office/drawing/2016/5/14/chartex" xmlns:mc="http://schemas.openxmlformats.org/markup-compatibility/2006" xmlns:aink="http://schemas.microsoft.com/office/drawing/2016/ink" xmlns:am3d="http://schemas.microsoft.com/office/drawing/2017/model3d" xmlns:o="urn:schemas-microsoft-com:office:office" xmlns:oel="http://schemas.microsoft.com/office/2019/extlst" xmlns:r="http://schemas.openxmlformats.org/officeDocument/2006/relationships" xmlns:m="http://schemas.openxmlformats.org/officeDocument/2006/math" xmlns:v="urn:schemas-microsoft-com:vml" xmlns:wp14="http://schemas.microsoft.com/office/word/2010/wordprocessingDrawing" xmlns:wp="http://schemas.openxmlformats.org/drawingml/2006/wordprocessingDrawing" xmlns:w10="urn:schemas-microsoft-com:office:word" xmlns:w="http://schemas.openxmlformats.org/wordprocessingml/2006/main" xmlns:w14="http://schemas.microsoft.com/office/word/2010/wordml" xmlns:w15="http://schemas.microsoft.com/office/word/2012/wordml" xmlns:w16cex="http://schemas.microsoft.com/office/word/2018/wordml/cex" xmlns:w16cid="http://schemas.microsoft.com/office/word/2016/wordml/cid" xmlns:w16="http://schemas.microsoft.com/office/word/2018/wordml" xmlns:w16du="http://schemas.microsoft.com/office/word/2023/wordml/word16du" xmlns:w16sdtdh="http://schemas.microsoft.com/office/word/2020/wordml/sdtdatahash" xmlns:w16se="http://schemas.microsoft.com/office/word/2015/wordml/symex" xmlns:wpg="http://schemas.microsoft.com/office/word/2010/wordprocessingGroup" xmlns:wpi="http://schemas.microsoft.com/office/word/2010/wordprocessingInk" xmlns:wne="http://schemas.microsoft.com/office/word/2006/wordml" xmlns:wps="http://schemas.microsoft.com/office/word/2010/wordprocessingShape" mc:Ignorable="w14 w15 w16se w16cid w16 w16cex w16sdtdh wp14">
+<w:numbering xmlns:wpc="http://schemas.microsoft.com/office/word/2010/wordprocessingCanvas" xmlns:cx="http://schemas.microsoft.com/office/drawing/2014/chartex" xmlns:cx1="http://schemas.microsoft.com/office/drawing/2015/9/8/chartex" xmlns:cx2="http://schemas.microsoft.com/office/drawing/2015/10/21/chartex" xmlns:cx3="http://schemas.microsoft.com/office/drawing/2016/5/9/chartex" xmlns:cx4="http://schemas.microsoft.com/office/drawing/2016/5/10/chartex" xmlns:cx5="http://schemas.microsoft.com/office/drawing/2016/5/11/chartex" xmlns:cx6="http://schemas.microsoft.com/office/drawing/2016/5/12/chartex" xmlns:cx7="http://schemas.microsoft.com/office/drawing/2016/5/13/chartex" xmlns:cx8="http://schemas.microsoft.com/office/drawing/2016/5/14/chartex" xmlns:mc="http://schemas.openxmlformats.org/markup-compatibility/2006" xmlns:aink="http://schemas.microsoft.com/office/drawing/2016/ink" xmlns:am3d="http://schemas.microsoft.com/office/drawing/2017/model3d" xmlns:o="urn:schemas-microsoft-com:office:office" xmlns:oel="http://schemas.microsoft.com/office/2019/extlst" xmlns:r="http://schemas.openxmlformats.org/officeDocument/2006/relationships" xmlns:m="http://schemas.openxmlformats.org/officeDocument/2006/math" xmlns:v="urn:schemas-microsoft-com:vml" xmlns:wp14="http://schemas.microsoft.com/office/word/2010/wordprocessingDrawing" xmlns:wp="http://schemas.openxmlformats.org/drawingml/2006/wordprocessingDrawing" xmlns:w10="urn:schemas-microsoft-com:office:word" xmlns:w="http://schemas.openxmlformats.org/wordprocessingml/2006/main" xmlns:w14="http://schemas.microsoft.com/office/word/2010/wordml" xmlns:w15="http://schemas.microsoft.com/office/word/2012/wordml" xmlns:w16cex="http://schemas.microsoft.com/office/word/2018/wordml/cex" xmlns:w16cid="http://schemas.microsoft.com/office/word/2016/wordml/cid" xmlns:w16="http://schemas.microsoft.com/office/word/2018/wordml" xmlns:w16sdtdh="http://schemas.microsoft.com/office/word/2020/wordml/sdtdatahash" xmlns:w16se="http://schemas.microsoft.com/office/word/2015/wordml/symex" xmlns:wpg="http://schemas.microsoft.com/office/word/2010/wordprocessingGroup" xmlns:wpi="http://schemas.microsoft.com/office/word/2010/wordprocessingInk" xmlns:wne="http://schemas.microsoft.com/office/word/2006/wordml" xmlns:wps="http://schemas.microsoft.com/office/word/2010/wordprocessingShape" mc:Ignorable="w14 w15 w16se w16cid w16 w16cex w16sdtdh wp14">
   <w:abstractNum w:abstractNumId="0" w15:restartNumberingAfterBreak="0">
     <w:nsid w:val="107D4551"/>
     <w:multiLevelType w:val="hybridMultilevel"/>
@@ -3742,9 +4229,95 @@
     </w:lvl>
   </w:abstractNum>
   <w:abstractNum w:abstractNumId="2" w15:restartNumberingAfterBreak="0">
+    <w:nsid w:val="1F023536"/>
+    <w:multiLevelType w:val="hybridMultilevel"/>
+    <w:tmpl w:val="3B9E6C12"/>
+    <w:lvl w:ilvl="0" w:tplc="0415000F">
+      <w:start w:val="1"/>
+      <w:numFmt w:val="decimal"/>
+      <w:lvlText w:val="%1."/>
+      <w:lvlJc w:val="left"/>
+      <w:pPr>
+        <w:ind w:left="720" w:hanging="360"/>
+      </w:pPr>
+    </w:lvl>
+    <w:lvl w:ilvl="1" w:tplc="04150019" w:tentative="1">
+      <w:start w:val="1"/>
+      <w:numFmt w:val="lowerLetter"/>
+      <w:lvlText w:val="%2."/>
+      <w:lvlJc w:val="left"/>
+      <w:pPr>
+        <w:ind w:left="1440" w:hanging="360"/>
+      </w:pPr>
+    </w:lvl>
+    <w:lvl w:ilvl="2" w:tplc="0415001B" w:tentative="1">
+      <w:start w:val="1"/>
+      <w:numFmt w:val="lowerRoman"/>
+      <w:lvlText w:val="%3."/>
+      <w:lvlJc w:val="right"/>
+      <w:pPr>
+        <w:ind w:left="2160" w:hanging="180"/>
+      </w:pPr>
+    </w:lvl>
+    <w:lvl w:ilvl="3" w:tplc="0415000F" w:tentative="1">
+      <w:start w:val="1"/>
+      <w:numFmt w:val="decimal"/>
+      <w:lvlText w:val="%4."/>
+      <w:lvlJc w:val="left"/>
+      <w:pPr>
+        <w:ind w:left="2880" w:hanging="360"/>
+      </w:pPr>
+    </w:lvl>
+    <w:lvl w:ilvl="4" w:tplc="04150019" w:tentative="1">
+      <w:start w:val="1"/>
+      <w:numFmt w:val="lowerLetter"/>
+      <w:lvlText w:val="%5."/>
+      <w:lvlJc w:val="left"/>
+      <w:pPr>
+        <w:ind w:left="3600" w:hanging="360"/>
+      </w:pPr>
+    </w:lvl>
+    <w:lvl w:ilvl="5" w:tplc="0415001B" w:tentative="1">
+      <w:start w:val="1"/>
+      <w:numFmt w:val="lowerRoman"/>
+      <w:lvlText w:val="%6."/>
+      <w:lvlJc w:val="right"/>
+      <w:pPr>
+        <w:ind w:left="4320" w:hanging="180"/>
+      </w:pPr>
+    </w:lvl>
+    <w:lvl w:ilvl="6" w:tplc="0415000F" w:tentative="1">
+      <w:start w:val="1"/>
+      <w:numFmt w:val="decimal"/>
+      <w:lvlText w:val="%7."/>
+      <w:lvlJc w:val="left"/>
+      <w:pPr>
+        <w:ind w:left="5040" w:hanging="360"/>
+      </w:pPr>
+    </w:lvl>
+    <w:lvl w:ilvl="7" w:tplc="04150019" w:tentative="1">
+      <w:start w:val="1"/>
+      <w:numFmt w:val="lowerLetter"/>
+      <w:lvlText w:val="%8."/>
+      <w:lvlJc w:val="left"/>
+      <w:pPr>
+        <w:ind w:left="5760" w:hanging="360"/>
+      </w:pPr>
+    </w:lvl>
+    <w:lvl w:ilvl="8" w:tplc="0415001B" w:tentative="1">
+      <w:start w:val="1"/>
+      <w:numFmt w:val="lowerRoman"/>
+      <w:lvlText w:val="%9."/>
+      <w:lvlJc w:val="right"/>
+      <w:pPr>
+        <w:ind w:left="6480" w:hanging="180"/>
+      </w:pPr>
+    </w:lvl>
+  </w:abstractNum>
+  <w:abstractNum w:abstractNumId="3" w15:restartNumberingAfterBreak="0">
     <w:nsid w:val="5C6E2C33"/>
     <w:multiLevelType w:val="hybridMultilevel"/>
-    <w:tmpl w:val="D272D4B4"/>
+    <w:tmpl w:val="A920E0D4"/>
     <w:lvl w:ilvl="0" w:tplc="0415000F">
       <w:start w:val="1"/>
       <w:numFmt w:val="decimal"/>
@@ -3827,7 +4400,7 @@
       </w:pPr>
     </w:lvl>
   </w:abstractNum>
-  <w:abstractNum w:abstractNumId="3" w15:restartNumberingAfterBreak="0">
+  <w:abstractNum w:abstractNumId="4" w15:restartNumberingAfterBreak="0">
     <w:nsid w:val="5DC81ECA"/>
     <w:multiLevelType w:val="hybridMultilevel"/>
     <w:tmpl w:val="C57CBFFC"/>
@@ -3913,7 +4486,7 @@
       </w:pPr>
     </w:lvl>
   </w:abstractNum>
-  <w:abstractNum w:abstractNumId="4" w15:restartNumberingAfterBreak="0">
+  <w:abstractNum w:abstractNumId="5" w15:restartNumberingAfterBreak="0">
     <w:nsid w:val="7D58690E"/>
     <w:multiLevelType w:val="hybridMultilevel"/>
     <w:tmpl w:val="384AB8EC"/>
@@ -4000,10 +4573,10 @@
     </w:lvl>
   </w:abstractNum>
   <w:num w:numId="1" w16cid:durableId="1078745639">
-    <w:abstractNumId w:val="2"/>
+    <w:abstractNumId w:val="3"/>
   </w:num>
   <w:num w:numId="2" w16cid:durableId="2142646330">
-    <w:abstractNumId w:val="3"/>
+    <w:abstractNumId w:val="4"/>
   </w:num>
   <w:num w:numId="3" w16cid:durableId="767117893">
     <w:abstractNumId w:val="0"/>
@@ -4012,7 +4585,10 @@
     <w:abstractNumId w:val="1"/>
   </w:num>
   <w:num w:numId="5" w16cid:durableId="828902877">
-    <w:abstractNumId w:val="4"/>
+    <w:abstractNumId w:val="5"/>
+  </w:num>
+  <w:num w:numId="6" w16cid:durableId="1546091592">
+    <w:abstractNumId w:val="2"/>
   </w:num>
 </w:numbering>
 </file>
@@ -4557,6 +5133,11 @@
       </w:tcPr>
     </w:tblStylePr>
   </w:style>
+  <w:style w:type="character" w:customStyle="1" w:styleId="normaltextrun">
+    <w:name w:val="normaltextrun"/>
+    <w:basedOn w:val="Domylnaczcionkaakapitu"/>
+    <w:rsid w:val="00D955F2"/>
+  </w:style>
 </w:styles>
 </file>
 

</xml_diff>